<commit_message>
edits from dev-doc 	modified:   docs/Test document.docx
</commit_message>
<xml_diff>
--- a/docs/Test document.docx
+++ b/docs/Test document.docx
@@ -1,18 +1,15 @@
 
 <file path=word/document.xml><?xml version="1.0" encoding="utf-8"?>
-<w:document xmlns:wpc="http://schemas.microsoft.com/office/word/2010/wordprocessingCanvas" xmlns:mc="http://schemas.openxmlformats.org/markup-compatibility/2006" xmlns:o="urn:schemas-microsoft-com:office:office" xmlns:r="http://schemas.openxmlformats.org/officeDocument/2006/relationships" xmlns:m="http://schemas.openxmlformats.org/officeDocument/2006/math" xmlns:v="urn:schemas-microsoft-com:vml" xmlns:wp14="http://schemas.microsoft.com/office/word/2010/wordprocessingDrawing" xmlns:wp="http://schemas.openxmlformats.org/drawingml/2006/wordprocessingDrawing" xmlns:w10="urn:schemas-microsoft-com:office:word" xmlns:w="http://schemas.openxmlformats.org/wordprocessingml/2006/main" xmlns:w14="http://schemas.microsoft.com/office/word/2010/wordml" xmlns:wpg="http://schemas.microsoft.com/office/word/2010/wordprocessingGroup" xmlns:wpi="http://schemas.microsoft.com/office/word/2010/wordprocessingInk" xmlns:wne="http://schemas.microsoft.com/office/word/2006/wordml" xmlns:wps="http://schemas.microsoft.com/office/word/2010/wordprocessingShape" mc:Ignorable="w14 wp14">
+<w:document xmlns:wpc="http://schemas.microsoft.com/office/word/2010/wordprocessingCanvas" xmlns:mo="http://schemas.microsoft.com/office/mac/office/2008/main" xmlns:mc="http://schemas.openxmlformats.org/markup-compatibility/2006" xmlns:mv="urn:schemas-microsoft-com:mac:vml" xmlns:o="urn:schemas-microsoft-com:office:office" xmlns:r="http://schemas.openxmlformats.org/officeDocument/2006/relationships" xmlns:m="http://schemas.openxmlformats.org/officeDocument/2006/math" xmlns:v="urn:schemas-microsoft-com:vml" xmlns:wp14="http://schemas.microsoft.com/office/word/2010/wordprocessingDrawing" xmlns:wp="http://schemas.openxmlformats.org/drawingml/2006/wordprocessingDrawing" xmlns:w10="urn:schemas-microsoft-com:office:word" xmlns:w="http://schemas.openxmlformats.org/wordprocessingml/2006/main" xmlns:w14="http://schemas.microsoft.com/office/word/2010/wordml" xmlns:wpg="http://schemas.microsoft.com/office/word/2010/wordprocessingGroup" xmlns:wpi="http://schemas.microsoft.com/office/word/2010/wordprocessingInk" xmlns:wne="http://schemas.microsoft.com/office/word/2006/wordml" xmlns:wps="http://schemas.microsoft.com/office/word/2010/wordprocessingShape" mc:Ignorable="w14 wp14">
   <w:body>
     <w:p>
       <w:r>
-        <w:t xml:space="preserve">Test document from </w:t>
+        <w:t>Test document from luisnunez repo.</w:t>
       </w:r>
-      <w:proofErr w:type="spellStart"/>
+    </w:p>
+    <w:p>
       <w:r>
-        <w:t>luisnunez</w:t>
-      </w:r>
-      <w:proofErr w:type="spellEnd"/>
-      <w:r>
-        <w:t xml:space="preserve"> repo.</w:t>
+        <w:t>Edits from dev-doc c3i.</w:t>
       </w:r>
       <w:bookmarkStart w:id="0" w:name="_GoBack"/>
       <w:bookmarkEnd w:id="0"/>
@@ -44,7 +41,7 @@
       </w:pPr>
     </w:pPrDefault>
   </w:docDefaults>
-  <w:latentStyles w:defLockedState="0" w:defUIPriority="99" w:defSemiHidden="1" w:defUnhideWhenUsed="1" w:defQFormat="0" w:count="267">
+  <w:latentStyles w:defLockedState="0" w:defUIPriority="99" w:defSemiHidden="1" w:defUnhideWhenUsed="1" w:defQFormat="0" w:count="276">
     <w:lsdException w:name="Normal" w:semiHidden="0" w:uiPriority="0" w:unhideWhenUsed="0" w:qFormat="1"/>
     <w:lsdException w:name="heading 1" w:semiHidden="0" w:uiPriority="9" w:unhideWhenUsed="0" w:qFormat="1"/>
     <w:lsdException w:name="heading 2" w:uiPriority="9" w:qFormat="1"/>
@@ -218,7 +215,7 @@
 </file>
 
 <file path=word/stylesWithEffects.xml><?xml version="1.0" encoding="utf-8"?>
-<w:styles xmlns:wpc="http://schemas.microsoft.com/office/word/2010/wordprocessingCanvas" xmlns:mc="http://schemas.openxmlformats.org/markup-compatibility/2006" xmlns:o="urn:schemas-microsoft-com:office:office" xmlns:r="http://schemas.openxmlformats.org/officeDocument/2006/relationships" xmlns:m="http://schemas.openxmlformats.org/officeDocument/2006/math" xmlns:v="urn:schemas-microsoft-com:vml" xmlns:wp14="http://schemas.microsoft.com/office/word/2010/wordprocessingDrawing" xmlns:wp="http://schemas.openxmlformats.org/drawingml/2006/wordprocessingDrawing" xmlns:w10="urn:schemas-microsoft-com:office:word" xmlns:w="http://schemas.openxmlformats.org/wordprocessingml/2006/main" xmlns:w14="http://schemas.microsoft.com/office/word/2010/wordml" xmlns:wpg="http://schemas.microsoft.com/office/word/2010/wordprocessingGroup" xmlns:wpi="http://schemas.microsoft.com/office/word/2010/wordprocessingInk" xmlns:wne="http://schemas.microsoft.com/office/word/2006/wordml" xmlns:wps="http://schemas.microsoft.com/office/word/2010/wordprocessingShape" mc:Ignorable="w14 wp14">
+<w:styles xmlns:wpc="http://schemas.microsoft.com/office/word/2010/wordprocessingCanvas" xmlns:mo="http://schemas.microsoft.com/office/mac/office/2008/main" xmlns:mc="http://schemas.openxmlformats.org/markup-compatibility/2006" xmlns:mv="urn:schemas-microsoft-com:mac:vml" xmlns:o="urn:schemas-microsoft-com:office:office" xmlns:r="http://schemas.openxmlformats.org/officeDocument/2006/relationships" xmlns:m="http://schemas.openxmlformats.org/officeDocument/2006/math" xmlns:v="urn:schemas-microsoft-com:vml" xmlns:wp14="http://schemas.microsoft.com/office/word/2010/wordprocessingDrawing" xmlns:wp="http://schemas.openxmlformats.org/drawingml/2006/wordprocessingDrawing" xmlns:w10="urn:schemas-microsoft-com:office:word" xmlns:w="http://schemas.openxmlformats.org/wordprocessingml/2006/main" xmlns:w14="http://schemas.microsoft.com/office/word/2010/wordml" xmlns:wpg="http://schemas.microsoft.com/office/word/2010/wordprocessingGroup" xmlns:wpi="http://schemas.microsoft.com/office/word/2010/wordprocessingInk" xmlns:wne="http://schemas.microsoft.com/office/word/2006/wordml" xmlns:wps="http://schemas.microsoft.com/office/word/2010/wordprocessingShape" mc:Ignorable="w14 wp14">
   <w:docDefaults>
     <w:rPrDefault>
       <w:rPr>
@@ -234,7 +231,7 @@
       </w:pPr>
     </w:pPrDefault>
   </w:docDefaults>
-  <w:latentStyles w:defLockedState="0" w:defUIPriority="99" w:defSemiHidden="1" w:defUnhideWhenUsed="1" w:defQFormat="0" w:count="267">
+  <w:latentStyles w:defLockedState="0" w:defUIPriority="99" w:defSemiHidden="1" w:defUnhideWhenUsed="1" w:defQFormat="0" w:count="276">
     <w:lsdException w:name="Normal" w:semiHidden="0" w:uiPriority="0" w:unhideWhenUsed="0" w:qFormat="1"/>
     <w:lsdException w:name="heading 1" w:semiHidden="0" w:uiPriority="9" w:unhideWhenUsed="0" w:qFormat="1"/>
     <w:lsdException w:name="heading 2" w:uiPriority="9" w:qFormat="1"/>

</xml_diff>